<commit_message>
Edited title page and added some requirements
</commit_message>
<xml_diff>
--- a/Word documents/Setup-Document-v0.6.docx
+++ b/Word documents/Setup-Document-v0.6.docx
@@ -2,8 +2,6 @@
 <file path=word/document.xml><?xml version="1.0" encoding="utf-8"?>
 <w:document xmlns:wpc="http://schemas.microsoft.com/office/word/2010/wordprocessingCanvas" xmlns:cx="http://schemas.microsoft.com/office/drawing/2014/chartex" xmlns:cx1="http://schemas.microsoft.com/office/drawing/2015/9/8/chartex" xmlns:cx2="http://schemas.microsoft.com/office/drawing/2015/10/21/chartex" xmlns:cx3="http://schemas.microsoft.com/office/drawing/2016/5/9/chartex" xmlns:cx4="http://schemas.microsoft.com/office/drawing/2016/5/10/chartex" xmlns:cx5="http://schemas.microsoft.com/office/drawing/2016/5/11/chartex" xmlns:cx6="http://schemas.microsoft.com/office/drawing/2016/5/12/chartex" xmlns:cx7="http://schemas.microsoft.com/office/drawing/2016/5/13/chartex" xmlns:cx8="http://schemas.microsoft.com/office/drawing/2016/5/14/chartex" xmlns:mc="http://schemas.openxmlformats.org/markup-compatibility/2006" xmlns:aink="http://schemas.microsoft.com/office/drawing/2016/ink" xmlns:am3d="http://schemas.microsoft.com/office/drawing/2017/model3d" xmlns:o="urn:schemas-microsoft-com:office:office" xmlns:r="http://schemas.openxmlformats.org/officeDocument/2006/relationships" xmlns:m="http://schemas.openxmlformats.org/officeDocument/2006/math" xmlns:v="urn:schemas-microsoft-com:vml" xmlns:wp14="http://schemas.microsoft.com/office/word/2010/wordprocessingDrawing" xmlns:wp="http://schemas.openxmlformats.org/drawingml/2006/wordprocessingDrawing" xmlns:w10="urn:schemas-microsoft-com:office:word" xmlns:w="http://schemas.openxmlformats.org/wordprocessingml/2006/main" xmlns:w14="http://schemas.microsoft.com/office/word/2010/wordml" xmlns:w15="http://schemas.microsoft.com/office/word/2012/wordml" xmlns:w16cid="http://schemas.microsoft.com/office/word/2016/wordml/cid" xmlns:w16se="http://schemas.microsoft.com/office/word/2015/wordml/symex" xmlns:wpg="http://schemas.microsoft.com/office/word/2010/wordprocessingGroup" xmlns:wpi="http://schemas.microsoft.com/office/word/2010/wordprocessingInk" xmlns:wne="http://schemas.microsoft.com/office/word/2006/wordml" xmlns:wps="http://schemas.microsoft.com/office/word/2010/wordprocessingShape" mc:Ignorable="w14 w15 w16se w16cid wp14">
   <w:body>
-    <w:bookmarkStart w:id="0" w:name="_GoBack"/>
-    <w:bookmarkEnd w:id="0"/>
     <w:p>
       <w:pPr>
         <w:tabs>
@@ -574,6 +572,176 @@
           </mc:Fallback>
         </mc:AlternateContent>
       </w:r>
+    </w:p>
+    <w:p>
+      <w:pPr>
+        <w:tabs>
+          <w:tab w:val="left" w:pos="10260"/>
+        </w:tabs>
+      </w:pPr>
+    </w:p>
+    <w:p>
+      <w:pPr>
+        <w:tabs>
+          <w:tab w:val="left" w:pos="10260"/>
+        </w:tabs>
+      </w:pPr>
+    </w:p>
+    <w:p>
+      <w:pPr>
+        <w:tabs>
+          <w:tab w:val="left" w:pos="10260"/>
+        </w:tabs>
+      </w:pPr>
+    </w:p>
+    <w:p>
+      <w:pPr>
+        <w:tabs>
+          <w:tab w:val="left" w:pos="10260"/>
+        </w:tabs>
+      </w:pPr>
+    </w:p>
+    <w:p>
+      <w:pPr>
+        <w:tabs>
+          <w:tab w:val="left" w:pos="10260"/>
+        </w:tabs>
+      </w:pPr>
+    </w:p>
+    <w:p>
+      <w:pPr>
+        <w:tabs>
+          <w:tab w:val="left" w:pos="10260"/>
+        </w:tabs>
+      </w:pPr>
+    </w:p>
+    <w:p>
+      <w:pPr>
+        <w:tabs>
+          <w:tab w:val="left" w:pos="10260"/>
+        </w:tabs>
+      </w:pPr>
+    </w:p>
+    <w:p>
+      <w:pPr>
+        <w:tabs>
+          <w:tab w:val="left" w:pos="10260"/>
+        </w:tabs>
+      </w:pPr>
+    </w:p>
+    <w:p>
+      <w:pPr>
+        <w:tabs>
+          <w:tab w:val="left" w:pos="10260"/>
+        </w:tabs>
+      </w:pPr>
+    </w:p>
+    <w:p>
+      <w:pPr>
+        <w:tabs>
+          <w:tab w:val="left" w:pos="10260"/>
+        </w:tabs>
+      </w:pPr>
+    </w:p>
+    <w:p>
+      <w:pPr>
+        <w:tabs>
+          <w:tab w:val="left" w:pos="10260"/>
+        </w:tabs>
+      </w:pPr>
+    </w:p>
+    <w:p>
+      <w:pPr>
+        <w:tabs>
+          <w:tab w:val="left" w:pos="10260"/>
+        </w:tabs>
+      </w:pPr>
+    </w:p>
+    <w:p>
+      <w:pPr>
+        <w:tabs>
+          <w:tab w:val="left" w:pos="10260"/>
+        </w:tabs>
+      </w:pPr>
+    </w:p>
+    <w:p>
+      <w:pPr>
+        <w:tabs>
+          <w:tab w:val="left" w:pos="10260"/>
+        </w:tabs>
+      </w:pPr>
+    </w:p>
+    <w:p>
+      <w:pPr>
+        <w:tabs>
+          <w:tab w:val="left" w:pos="10260"/>
+        </w:tabs>
+      </w:pPr>
+    </w:p>
+    <w:p>
+      <w:pPr>
+        <w:tabs>
+          <w:tab w:val="left" w:pos="10260"/>
+        </w:tabs>
+      </w:pPr>
+    </w:p>
+    <w:p>
+      <w:pPr>
+        <w:tabs>
+          <w:tab w:val="left" w:pos="10260"/>
+        </w:tabs>
+      </w:pPr>
+    </w:p>
+    <w:p>
+      <w:pPr>
+        <w:tabs>
+          <w:tab w:val="left" w:pos="10260"/>
+        </w:tabs>
+      </w:pPr>
+    </w:p>
+    <w:p>
+      <w:pPr>
+        <w:tabs>
+          <w:tab w:val="left" w:pos="10260"/>
+        </w:tabs>
+      </w:pPr>
+    </w:p>
+    <w:p>
+      <w:pPr>
+        <w:tabs>
+          <w:tab w:val="left" w:pos="10260"/>
+        </w:tabs>
+      </w:pPr>
+    </w:p>
+    <w:p>
+      <w:pPr>
+        <w:tabs>
+          <w:tab w:val="left" w:pos="10260"/>
+        </w:tabs>
+      </w:pPr>
+    </w:p>
+    <w:p>
+      <w:pPr>
+        <w:tabs>
+          <w:tab w:val="left" w:pos="10260"/>
+        </w:tabs>
+      </w:pPr>
+    </w:p>
+    <w:p>
+      <w:pPr>
+        <w:tabs>
+          <w:tab w:val="left" w:pos="10260"/>
+        </w:tabs>
+      </w:pPr>
+    </w:p>
+    <w:p>
+      <w:pPr>
+        <w:tabs>
+          <w:tab w:val="left" w:pos="10260"/>
+        </w:tabs>
+      </w:pPr>
+    </w:p>
+    <w:p>
       <w:r>
         <w:rPr>
           <w:noProof/>
@@ -582,15 +750,15 @@
         <mc:AlternateContent>
           <mc:Choice Requires="wps">
             <w:drawing>
-              <wp:anchor distT="0" distB="0" distL="114300" distR="114300" simplePos="0" relativeHeight="251655680" behindDoc="0" locked="0" layoutInCell="1" allowOverlap="1" wp14:anchorId="298EBE3B" wp14:editId="67E12BBB">
+              <wp:anchor distT="0" distB="0" distL="114300" distR="114300" simplePos="0" relativeHeight="251655680" behindDoc="0" locked="0" layoutInCell="1" allowOverlap="1" wp14:anchorId="298EBE3B" wp14:editId="5F53E9AF">
                 <wp:simplePos x="0" y="0"/>
                 <wp:positionH relativeFrom="column">
-                  <wp:posOffset>4826635</wp:posOffset>
+                  <wp:posOffset>5241925</wp:posOffset>
                 </wp:positionH>
                 <wp:positionV relativeFrom="paragraph">
-                  <wp:posOffset>7768590</wp:posOffset>
+                  <wp:posOffset>4332605</wp:posOffset>
                 </wp:positionV>
-                <wp:extent cx="2134870" cy="971550"/>
+                <wp:extent cx="2134870" cy="651510"/>
                 <wp:effectExtent l="0" t="0" r="0" b="0"/>
                 <wp:wrapNone/>
                 <wp:docPr id="22" name="Text Box 166"/>
@@ -606,7 +774,7 @@
                       <wps:spPr bwMode="auto">
                         <a:xfrm>
                           <a:off x="0" y="0"/>
-                          <a:ext cx="2134870" cy="971550"/>
+                          <a:ext cx="2134870" cy="651510"/>
                         </a:xfrm>
                         <a:prstGeom prst="rect">
                           <a:avLst/>
@@ -692,7 +860,7 @@
           </mc:Choice>
           <mc:Fallback>
             <w:pict>
-              <v:shape w14:anchorId="298EBE3B" id="Text Box 166" o:spid="_x0000_s1027" type="#_x0000_t202" style="position:absolute;margin-left:380.05pt;margin-top:611.7pt;width:168.1pt;height:76.5pt;z-index:251655680;visibility:visible;mso-wrap-style:square;mso-width-percent:0;mso-height-percent:0;mso-wrap-distance-left:9pt;mso-wrap-distance-top:0;mso-wrap-distance-right:9pt;mso-wrap-distance-bottom:0;mso-position-horizontal:absolute;mso-position-horizontal-relative:text;mso-position-vertical:absolute;mso-position-vertical-relative:text;mso-width-percent:0;mso-height-percent:0;mso-width-relative:page;mso-height-relative:page;v-text-anchor:top" o:gfxdata="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" filled="f" stroked="f">
+              <v:shape w14:anchorId="298EBE3B" id="Text Box 166" o:spid="_x0000_s1027" type="#_x0000_t202" style="position:absolute;margin-left:412.75pt;margin-top:341.15pt;width:168.1pt;height:51.3pt;z-index:251655680;visibility:visible;mso-wrap-style:square;mso-width-percent:0;mso-height-percent:0;mso-wrap-distance-left:9pt;mso-wrap-distance-top:0;mso-wrap-distance-right:9pt;mso-wrap-distance-bottom:0;mso-position-horizontal:absolute;mso-position-horizontal-relative:text;mso-position-vertical:absolute;mso-position-vertical-relative:text;mso-width-percent:0;mso-height-percent:0;mso-width-relative:page;mso-height-relative:page;v-text-anchor:top" o:gfxdata="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" filled="f" stroked="f">
                 <v:textbox>
                   <w:txbxContent>
                     <w:p>
@@ -738,176 +906,6 @@
           </mc:Fallback>
         </mc:AlternateContent>
       </w:r>
-    </w:p>
-    <w:p>
-      <w:pPr>
-        <w:tabs>
-          <w:tab w:val="left" w:pos="10260"/>
-        </w:tabs>
-      </w:pPr>
-    </w:p>
-    <w:p>
-      <w:pPr>
-        <w:tabs>
-          <w:tab w:val="left" w:pos="10260"/>
-        </w:tabs>
-      </w:pPr>
-    </w:p>
-    <w:p>
-      <w:pPr>
-        <w:tabs>
-          <w:tab w:val="left" w:pos="10260"/>
-        </w:tabs>
-      </w:pPr>
-    </w:p>
-    <w:p>
-      <w:pPr>
-        <w:tabs>
-          <w:tab w:val="left" w:pos="10260"/>
-        </w:tabs>
-      </w:pPr>
-    </w:p>
-    <w:p>
-      <w:pPr>
-        <w:tabs>
-          <w:tab w:val="left" w:pos="10260"/>
-        </w:tabs>
-      </w:pPr>
-    </w:p>
-    <w:p>
-      <w:pPr>
-        <w:tabs>
-          <w:tab w:val="left" w:pos="10260"/>
-        </w:tabs>
-      </w:pPr>
-    </w:p>
-    <w:p>
-      <w:pPr>
-        <w:tabs>
-          <w:tab w:val="left" w:pos="10260"/>
-        </w:tabs>
-      </w:pPr>
-    </w:p>
-    <w:p>
-      <w:pPr>
-        <w:tabs>
-          <w:tab w:val="left" w:pos="10260"/>
-        </w:tabs>
-      </w:pPr>
-    </w:p>
-    <w:p>
-      <w:pPr>
-        <w:tabs>
-          <w:tab w:val="left" w:pos="10260"/>
-        </w:tabs>
-      </w:pPr>
-    </w:p>
-    <w:p>
-      <w:pPr>
-        <w:tabs>
-          <w:tab w:val="left" w:pos="10260"/>
-        </w:tabs>
-      </w:pPr>
-    </w:p>
-    <w:p>
-      <w:pPr>
-        <w:tabs>
-          <w:tab w:val="left" w:pos="10260"/>
-        </w:tabs>
-      </w:pPr>
-    </w:p>
-    <w:p>
-      <w:pPr>
-        <w:tabs>
-          <w:tab w:val="left" w:pos="10260"/>
-        </w:tabs>
-      </w:pPr>
-    </w:p>
-    <w:p>
-      <w:pPr>
-        <w:tabs>
-          <w:tab w:val="left" w:pos="10260"/>
-        </w:tabs>
-      </w:pPr>
-    </w:p>
-    <w:p>
-      <w:pPr>
-        <w:tabs>
-          <w:tab w:val="left" w:pos="10260"/>
-        </w:tabs>
-      </w:pPr>
-    </w:p>
-    <w:p>
-      <w:pPr>
-        <w:tabs>
-          <w:tab w:val="left" w:pos="10260"/>
-        </w:tabs>
-      </w:pPr>
-    </w:p>
-    <w:p>
-      <w:pPr>
-        <w:tabs>
-          <w:tab w:val="left" w:pos="10260"/>
-        </w:tabs>
-      </w:pPr>
-    </w:p>
-    <w:p>
-      <w:pPr>
-        <w:tabs>
-          <w:tab w:val="left" w:pos="10260"/>
-        </w:tabs>
-      </w:pPr>
-    </w:p>
-    <w:p>
-      <w:pPr>
-        <w:tabs>
-          <w:tab w:val="left" w:pos="10260"/>
-        </w:tabs>
-      </w:pPr>
-    </w:p>
-    <w:p>
-      <w:pPr>
-        <w:tabs>
-          <w:tab w:val="left" w:pos="10260"/>
-        </w:tabs>
-      </w:pPr>
-    </w:p>
-    <w:p>
-      <w:pPr>
-        <w:tabs>
-          <w:tab w:val="left" w:pos="10260"/>
-        </w:tabs>
-      </w:pPr>
-    </w:p>
-    <w:p>
-      <w:pPr>
-        <w:tabs>
-          <w:tab w:val="left" w:pos="10260"/>
-        </w:tabs>
-      </w:pPr>
-    </w:p>
-    <w:p>
-      <w:pPr>
-        <w:tabs>
-          <w:tab w:val="left" w:pos="10260"/>
-        </w:tabs>
-      </w:pPr>
-    </w:p>
-    <w:p>
-      <w:pPr>
-        <w:tabs>
-          <w:tab w:val="left" w:pos="10260"/>
-        </w:tabs>
-      </w:pPr>
-    </w:p>
-    <w:p>
-      <w:pPr>
-        <w:tabs>
-          <w:tab w:val="left" w:pos="10260"/>
-        </w:tabs>
-      </w:pPr>
-    </w:p>
-    <w:p>
       <w:r>
         <w:rPr>
           <w:noProof/>
@@ -916,16 +914,16 @@
         <mc:AlternateContent>
           <mc:Choice Requires="wps">
             <w:drawing>
-              <wp:anchor distT="36576" distB="36576" distL="36576" distR="36576" simplePos="0" relativeHeight="251630592" behindDoc="0" locked="0" layoutInCell="1" allowOverlap="1" wp14:anchorId="1764FE27" wp14:editId="29E76214">
+              <wp:anchor distT="36576" distB="36576" distL="36576" distR="36576" simplePos="0" relativeHeight="251630592" behindDoc="0" locked="0" layoutInCell="1" allowOverlap="1" wp14:anchorId="1764FE27" wp14:editId="10EFCD15">
                 <wp:simplePos x="0" y="0"/>
-                <wp:positionH relativeFrom="column">
-                  <wp:posOffset>0</wp:posOffset>
+                <wp:positionH relativeFrom="margin">
+                  <wp:align>left</wp:align>
                 </wp:positionH>
                 <wp:positionV relativeFrom="page">
-                  <wp:posOffset>8162925</wp:posOffset>
+                  <wp:posOffset>7368540</wp:posOffset>
                 </wp:positionV>
-                <wp:extent cx="4524375" cy="1600200"/>
-                <wp:effectExtent l="0" t="0" r="9525" b="0"/>
+                <wp:extent cx="7063740" cy="2758440"/>
+                <wp:effectExtent l="0" t="0" r="3810" b="3810"/>
                 <wp:wrapNone/>
                 <wp:docPr id="9" name="Text Box 4"/>
                 <wp:cNvGraphicFramePr>
@@ -940,7 +938,7 @@
                       <wps:spPr bwMode="auto">
                         <a:xfrm>
                           <a:off x="0" y="0"/>
-                          <a:ext cx="4524375" cy="1600200"/>
+                          <a:ext cx="7063740" cy="2758440"/>
                         </a:xfrm>
                         <a:prstGeom prst="rect">
                           <a:avLst/>
@@ -987,6 +985,7 @@
                                 <w:szCs w:val="72"/>
                               </w:rPr>
                             </w:pPr>
+                            <w:proofErr w:type="spellStart"/>
                             <w:r>
                               <w:rPr>
                                 <w:b/>
@@ -997,6 +996,7 @@
                               </w:rPr>
                               <w:t>ProP</w:t>
                             </w:r>
+                            <w:proofErr w:type="spellEnd"/>
                           </w:p>
                           <w:p>
                             <w:pPr>
@@ -1027,7 +1027,260 @@
                                 <w:szCs w:val="40"/>
                               </w:rPr>
                               <w:tab/>
-                              <w:t>: ProP-17</w:t>
+                              <w:t>: MAD projects (ProP-17)</w:t>
+                            </w:r>
+                          </w:p>
+                          <w:p>
+                            <w:pPr>
+                              <w:rPr>
+                                <w:b/>
+                                <w:bCs/>
+                                <w:color w:val="FFFFFF" w:themeColor="background1"/>
+                                <w:sz w:val="40"/>
+                                <w:szCs w:val="40"/>
+                              </w:rPr>
+                            </w:pPr>
+                            <w:r>
+                              <w:rPr>
+                                <w:b/>
+                                <w:bCs/>
+                                <w:color w:val="FFFFFF" w:themeColor="background1"/>
+                                <w:sz w:val="40"/>
+                                <w:szCs w:val="40"/>
+                              </w:rPr>
+                              <w:t>Group Members:</w:t>
+                            </w:r>
+                            <w:r>
+                              <w:rPr>
+                                <w:b/>
+                                <w:bCs/>
+                                <w:color w:val="FFFFFF" w:themeColor="background1"/>
+                                <w:sz w:val="40"/>
+                                <w:szCs w:val="40"/>
+                              </w:rPr>
+                              <w:tab/>
+                            </w:r>
+                            <w:r>
+                              <w:rPr>
+                                <w:b/>
+                                <w:bCs/>
+                                <w:color w:val="FFFFFF" w:themeColor="background1"/>
+                                <w:sz w:val="40"/>
+                                <w:szCs w:val="40"/>
+                              </w:rPr>
+                              <w:tab/>
+                            </w:r>
+                            <w:r>
+                              <w:rPr>
+                                <w:b/>
+                                <w:bCs/>
+                                <w:color w:val="FFFFFF" w:themeColor="background1"/>
+                                <w:sz w:val="40"/>
+                                <w:szCs w:val="40"/>
+                              </w:rPr>
+                              <w:tab/>
+                            </w:r>
+                            <w:r>
+                              <w:rPr>
+                                <w:b/>
+                                <w:bCs/>
+                                <w:color w:val="FFFFFF" w:themeColor="background1"/>
+                                <w:sz w:val="40"/>
+                                <w:szCs w:val="40"/>
+                              </w:rPr>
+                              <w:tab/>
+                            </w:r>
+                          </w:p>
+                          <w:p>
+                            <w:pPr>
+                              <w:ind w:left="2124" w:firstLine="708"/>
+                              <w:rPr>
+                                <w:b/>
+                                <w:bCs/>
+                                <w:color w:val="FFFFFF" w:themeColor="background1"/>
+                                <w:sz w:val="40"/>
+                                <w:szCs w:val="40"/>
+                              </w:rPr>
+                            </w:pPr>
+                            <w:r>
+                              <w:rPr>
+                                <w:b/>
+                                <w:bCs/>
+                                <w:color w:val="FFFFFF" w:themeColor="background1"/>
+                                <w:sz w:val="32"/>
+                                <w:szCs w:val="32"/>
+                              </w:rPr>
+                              <w:t xml:space="preserve">  </w:t>
+                            </w:r>
+                            <w:r>
+                              <w:rPr>
+                                <w:b/>
+                                <w:bCs/>
+                                <w:color w:val="FFFFFF" w:themeColor="background1"/>
+                                <w:sz w:val="32"/>
+                                <w:szCs w:val="32"/>
+                              </w:rPr>
+                              <w:t>David Hooi (3587460)</w:t>
+                            </w:r>
+                          </w:p>
+                          <w:p>
+                            <w:pPr>
+                              <w:ind w:left="2832"/>
+                              <w:rPr>
+                                <w:b/>
+                                <w:bCs/>
+                                <w:color w:val="FFFFFF" w:themeColor="background1"/>
+                                <w:sz w:val="32"/>
+                                <w:szCs w:val="32"/>
+                              </w:rPr>
+                            </w:pPr>
+                            <w:r>
+                              <w:rPr>
+                                <w:b/>
+                                <w:bCs/>
+                                <w:color w:val="FFFFFF" w:themeColor="background1"/>
+                                <w:sz w:val="32"/>
+                                <w:szCs w:val="32"/>
+                              </w:rPr>
+                              <w:t xml:space="preserve">  </w:t>
+                            </w:r>
+                            <w:proofErr w:type="spellStart"/>
+                            <w:r>
+                              <w:rPr>
+                                <w:b/>
+                                <w:bCs/>
+                                <w:color w:val="FFFFFF" w:themeColor="background1"/>
+                                <w:sz w:val="32"/>
+                                <w:szCs w:val="32"/>
+                              </w:rPr>
+                              <w:t>Dimitar</w:t>
+                            </w:r>
+                            <w:proofErr w:type="spellEnd"/>
+                            <w:r>
+                              <w:rPr>
+                                <w:b/>
+                                <w:bCs/>
+                                <w:color w:val="FFFFFF" w:themeColor="background1"/>
+                                <w:sz w:val="32"/>
+                                <w:szCs w:val="32"/>
+                              </w:rPr>
+                              <w:t xml:space="preserve"> Ivanov(3476529)</w:t>
+                            </w:r>
+                          </w:p>
+                          <w:p>
+                            <w:pPr>
+                              <w:ind w:left="2832"/>
+                              <w:rPr>
+                                <w:b/>
+                                <w:bCs/>
+                                <w:color w:val="FFFFFF" w:themeColor="background1"/>
+                                <w:sz w:val="32"/>
+                                <w:szCs w:val="32"/>
+                              </w:rPr>
+                            </w:pPr>
+                            <w:r>
+                              <w:rPr>
+                                <w:b/>
+                                <w:bCs/>
+                                <w:color w:val="FFFFFF" w:themeColor="background1"/>
+                                <w:sz w:val="32"/>
+                                <w:szCs w:val="32"/>
+                              </w:rPr>
+                              <w:t xml:space="preserve">  </w:t>
+                            </w:r>
+                            <w:r>
+                              <w:rPr>
+                                <w:b/>
+                                <w:bCs/>
+                                <w:color w:val="FFFFFF" w:themeColor="background1"/>
+                                <w:sz w:val="32"/>
+                                <w:szCs w:val="32"/>
+                              </w:rPr>
+                              <w:t xml:space="preserve">Maria </w:t>
+                            </w:r>
+                            <w:proofErr w:type="spellStart"/>
+                            <w:r>
+                              <w:rPr>
+                                <w:b/>
+                                <w:bCs/>
+                                <w:color w:val="FFFFFF" w:themeColor="background1"/>
+                                <w:sz w:val="32"/>
+                                <w:szCs w:val="32"/>
+                              </w:rPr>
+                              <w:t>Khovanskaya</w:t>
+                            </w:r>
+                            <w:proofErr w:type="spellEnd"/>
+                            <w:r>
+                              <w:rPr>
+                                <w:b/>
+                                <w:bCs/>
+                                <w:color w:val="FFFFFF" w:themeColor="background1"/>
+                                <w:sz w:val="32"/>
+                                <w:szCs w:val="32"/>
+                              </w:rPr>
+                              <w:t>(3648818)</w:t>
+                            </w:r>
+                          </w:p>
+                          <w:p>
+                            <w:pPr>
+                              <w:ind w:left="2832"/>
+                              <w:rPr>
+                                <w:b/>
+                                <w:bCs/>
+                                <w:color w:val="FFFFFF" w:themeColor="background1"/>
+                                <w:sz w:val="40"/>
+                                <w:szCs w:val="40"/>
+                              </w:rPr>
+                            </w:pPr>
+                            <w:r>
+                              <w:rPr>
+                                <w:b/>
+                                <w:bCs/>
+                                <w:color w:val="FFFFFF" w:themeColor="background1"/>
+                                <w:sz w:val="32"/>
+                                <w:szCs w:val="32"/>
+                              </w:rPr>
+                              <w:t xml:space="preserve">  </w:t>
+                            </w:r>
+                            <w:r>
+                              <w:rPr>
+                                <w:b/>
+                                <w:bCs/>
+                                <w:color w:val="FFFFFF" w:themeColor="background1"/>
+                                <w:sz w:val="32"/>
+                                <w:szCs w:val="32"/>
+                              </w:rPr>
+                              <w:t>Martin Grigorov</w:t>
+                            </w:r>
+                            <w:r>
+                              <w:rPr>
+                                <w:b/>
+                                <w:bCs/>
+                                <w:color w:val="FFFFFF" w:themeColor="background1"/>
+                                <w:sz w:val="32"/>
+                                <w:szCs w:val="32"/>
+                              </w:rPr>
+                              <w:t>(</w:t>
+                            </w:r>
+                            <w:r>
+                              <w:rPr>
+                                <w:b/>
+                                <w:bCs/>
+                                <w:color w:val="FFFFFF" w:themeColor="background1"/>
+                                <w:sz w:val="32"/>
+                                <w:szCs w:val="32"/>
+                              </w:rPr>
+                              <w:t>3476596</w:t>
+                            </w:r>
+                            <w:r>
+                              <w:rPr>
+                                <w:b/>
+                                <w:bCs/>
+                                <w:color w:val="FFFFFF" w:themeColor="background1"/>
+                                <w:sz w:val="32"/>
+                                <w:szCs w:val="32"/>
+                              </w:rPr>
+                              <w:t>)</w:t>
                             </w:r>
                           </w:p>
                           <w:p>
@@ -1080,17 +1333,7 @@
                                 <w:sz w:val="40"/>
                                 <w:szCs w:val="40"/>
                               </w:rPr>
-                              <w:t>Version : 0.</w:t>
-                            </w:r>
-                            <w:r>
-                              <w:rPr>
-                                <w:rStyle w:val="sowc"/>
-                                <w:b/>
-                                <w:color w:val="FFFFFF" w:themeColor="background1"/>
-                                <w:sz w:val="40"/>
-                                <w:szCs w:val="40"/>
-                              </w:rPr>
-                              <w:t>6</w:t>
+                              <w:t>Version : 0.6</w:t>
                             </w:r>
                           </w:p>
                         </w:txbxContent>
@@ -1112,7 +1355,7 @@
           </mc:Choice>
           <mc:Fallback>
             <w:pict>
-              <v:shape w14:anchorId="1764FE27" id="Text Box 4" o:spid="_x0000_s1028" type="#_x0000_t202" style="position:absolute;margin-left:0;margin-top:642.75pt;width:356.25pt;height:126pt;z-index:251630592;visibility:visible;mso-wrap-style:square;mso-width-percent:0;mso-height-percent:0;mso-wrap-distance-left:2.88pt;mso-wrap-distance-top:2.88pt;mso-wrap-distance-right:2.88pt;mso-wrap-distance-bottom:2.88pt;mso-position-horizontal:absolute;mso-position-horizontal-relative:text;mso-position-vertical:absolute;mso-position-vertical-relative:page;mso-width-percent:0;mso-height-percent:0;mso-width-relative:page;mso-height-relative:page;v-text-anchor:top" o:gfxdata="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" filled="f" fillcolor="#fffffe" stroked="f" strokecolor="#212120" insetpen="t">
+              <v:shape w14:anchorId="1764FE27" id="Text Box 4" o:spid="_x0000_s1028" type="#_x0000_t202" style="position:absolute;margin-left:0;margin-top:580.2pt;width:556.2pt;height:217.2pt;z-index:251630592;visibility:visible;mso-wrap-style:square;mso-width-percent:0;mso-height-percent:0;mso-wrap-distance-left:2.88pt;mso-wrap-distance-top:2.88pt;mso-wrap-distance-right:2.88pt;mso-wrap-distance-bottom:2.88pt;mso-position-horizontal:left;mso-position-horizontal-relative:margin;mso-position-vertical:absolute;mso-position-vertical-relative:page;mso-width-percent:0;mso-height-percent:0;mso-width-relative:page;mso-height-relative:page;v-text-anchor:top" o:gfxdata="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" filled="f" fillcolor="#fffffe" stroked="f" strokecolor="#212120" insetpen="t">
                 <v:textbox inset="2.88pt,2.88pt,2.88pt,2.88pt">
                   <w:txbxContent>
                     <w:p>
@@ -1125,6 +1368,7 @@
                           <w:szCs w:val="72"/>
                         </w:rPr>
                       </w:pPr>
+                      <w:proofErr w:type="spellStart"/>
                       <w:r>
                         <w:rPr>
                           <w:b/>
@@ -1135,6 +1379,7 @@
                         </w:rPr>
                         <w:t>ProP</w:t>
                       </w:r>
+                      <w:proofErr w:type="spellEnd"/>
                     </w:p>
                     <w:p>
                       <w:pPr>
@@ -1165,7 +1410,260 @@
                           <w:szCs w:val="40"/>
                         </w:rPr>
                         <w:tab/>
-                        <w:t>: ProP-17</w:t>
+                        <w:t>: MAD projects (ProP-17)</w:t>
+                      </w:r>
+                    </w:p>
+                    <w:p>
+                      <w:pPr>
+                        <w:rPr>
+                          <w:b/>
+                          <w:bCs/>
+                          <w:color w:val="FFFFFF" w:themeColor="background1"/>
+                          <w:sz w:val="40"/>
+                          <w:szCs w:val="40"/>
+                        </w:rPr>
+                      </w:pPr>
+                      <w:r>
+                        <w:rPr>
+                          <w:b/>
+                          <w:bCs/>
+                          <w:color w:val="FFFFFF" w:themeColor="background1"/>
+                          <w:sz w:val="40"/>
+                          <w:szCs w:val="40"/>
+                        </w:rPr>
+                        <w:t>Group Members:</w:t>
+                      </w:r>
+                      <w:r>
+                        <w:rPr>
+                          <w:b/>
+                          <w:bCs/>
+                          <w:color w:val="FFFFFF" w:themeColor="background1"/>
+                          <w:sz w:val="40"/>
+                          <w:szCs w:val="40"/>
+                        </w:rPr>
+                        <w:tab/>
+                      </w:r>
+                      <w:r>
+                        <w:rPr>
+                          <w:b/>
+                          <w:bCs/>
+                          <w:color w:val="FFFFFF" w:themeColor="background1"/>
+                          <w:sz w:val="40"/>
+                          <w:szCs w:val="40"/>
+                        </w:rPr>
+                        <w:tab/>
+                      </w:r>
+                      <w:r>
+                        <w:rPr>
+                          <w:b/>
+                          <w:bCs/>
+                          <w:color w:val="FFFFFF" w:themeColor="background1"/>
+                          <w:sz w:val="40"/>
+                          <w:szCs w:val="40"/>
+                        </w:rPr>
+                        <w:tab/>
+                      </w:r>
+                      <w:r>
+                        <w:rPr>
+                          <w:b/>
+                          <w:bCs/>
+                          <w:color w:val="FFFFFF" w:themeColor="background1"/>
+                          <w:sz w:val="40"/>
+                          <w:szCs w:val="40"/>
+                        </w:rPr>
+                        <w:tab/>
+                      </w:r>
+                    </w:p>
+                    <w:p>
+                      <w:pPr>
+                        <w:ind w:left="2124" w:firstLine="708"/>
+                        <w:rPr>
+                          <w:b/>
+                          <w:bCs/>
+                          <w:color w:val="FFFFFF" w:themeColor="background1"/>
+                          <w:sz w:val="40"/>
+                          <w:szCs w:val="40"/>
+                        </w:rPr>
+                      </w:pPr>
+                      <w:r>
+                        <w:rPr>
+                          <w:b/>
+                          <w:bCs/>
+                          <w:color w:val="FFFFFF" w:themeColor="background1"/>
+                          <w:sz w:val="32"/>
+                          <w:szCs w:val="32"/>
+                        </w:rPr>
+                        <w:t xml:space="preserve">  </w:t>
+                      </w:r>
+                      <w:r>
+                        <w:rPr>
+                          <w:b/>
+                          <w:bCs/>
+                          <w:color w:val="FFFFFF" w:themeColor="background1"/>
+                          <w:sz w:val="32"/>
+                          <w:szCs w:val="32"/>
+                        </w:rPr>
+                        <w:t>David Hooi (3587460)</w:t>
+                      </w:r>
+                    </w:p>
+                    <w:p>
+                      <w:pPr>
+                        <w:ind w:left="2832"/>
+                        <w:rPr>
+                          <w:b/>
+                          <w:bCs/>
+                          <w:color w:val="FFFFFF" w:themeColor="background1"/>
+                          <w:sz w:val="32"/>
+                          <w:szCs w:val="32"/>
+                        </w:rPr>
+                      </w:pPr>
+                      <w:r>
+                        <w:rPr>
+                          <w:b/>
+                          <w:bCs/>
+                          <w:color w:val="FFFFFF" w:themeColor="background1"/>
+                          <w:sz w:val="32"/>
+                          <w:szCs w:val="32"/>
+                        </w:rPr>
+                        <w:t xml:space="preserve">  </w:t>
+                      </w:r>
+                      <w:proofErr w:type="spellStart"/>
+                      <w:r>
+                        <w:rPr>
+                          <w:b/>
+                          <w:bCs/>
+                          <w:color w:val="FFFFFF" w:themeColor="background1"/>
+                          <w:sz w:val="32"/>
+                          <w:szCs w:val="32"/>
+                        </w:rPr>
+                        <w:t>Dimitar</w:t>
+                      </w:r>
+                      <w:proofErr w:type="spellEnd"/>
+                      <w:r>
+                        <w:rPr>
+                          <w:b/>
+                          <w:bCs/>
+                          <w:color w:val="FFFFFF" w:themeColor="background1"/>
+                          <w:sz w:val="32"/>
+                          <w:szCs w:val="32"/>
+                        </w:rPr>
+                        <w:t xml:space="preserve"> Ivanov(3476529)</w:t>
+                      </w:r>
+                    </w:p>
+                    <w:p>
+                      <w:pPr>
+                        <w:ind w:left="2832"/>
+                        <w:rPr>
+                          <w:b/>
+                          <w:bCs/>
+                          <w:color w:val="FFFFFF" w:themeColor="background1"/>
+                          <w:sz w:val="32"/>
+                          <w:szCs w:val="32"/>
+                        </w:rPr>
+                      </w:pPr>
+                      <w:r>
+                        <w:rPr>
+                          <w:b/>
+                          <w:bCs/>
+                          <w:color w:val="FFFFFF" w:themeColor="background1"/>
+                          <w:sz w:val="32"/>
+                          <w:szCs w:val="32"/>
+                        </w:rPr>
+                        <w:t xml:space="preserve">  </w:t>
+                      </w:r>
+                      <w:r>
+                        <w:rPr>
+                          <w:b/>
+                          <w:bCs/>
+                          <w:color w:val="FFFFFF" w:themeColor="background1"/>
+                          <w:sz w:val="32"/>
+                          <w:szCs w:val="32"/>
+                        </w:rPr>
+                        <w:t xml:space="preserve">Maria </w:t>
+                      </w:r>
+                      <w:proofErr w:type="spellStart"/>
+                      <w:r>
+                        <w:rPr>
+                          <w:b/>
+                          <w:bCs/>
+                          <w:color w:val="FFFFFF" w:themeColor="background1"/>
+                          <w:sz w:val="32"/>
+                          <w:szCs w:val="32"/>
+                        </w:rPr>
+                        <w:t>Khovanskaya</w:t>
+                      </w:r>
+                      <w:proofErr w:type="spellEnd"/>
+                      <w:r>
+                        <w:rPr>
+                          <w:b/>
+                          <w:bCs/>
+                          <w:color w:val="FFFFFF" w:themeColor="background1"/>
+                          <w:sz w:val="32"/>
+                          <w:szCs w:val="32"/>
+                        </w:rPr>
+                        <w:t>(3648818)</w:t>
+                      </w:r>
+                    </w:p>
+                    <w:p>
+                      <w:pPr>
+                        <w:ind w:left="2832"/>
+                        <w:rPr>
+                          <w:b/>
+                          <w:bCs/>
+                          <w:color w:val="FFFFFF" w:themeColor="background1"/>
+                          <w:sz w:val="40"/>
+                          <w:szCs w:val="40"/>
+                        </w:rPr>
+                      </w:pPr>
+                      <w:r>
+                        <w:rPr>
+                          <w:b/>
+                          <w:bCs/>
+                          <w:color w:val="FFFFFF" w:themeColor="background1"/>
+                          <w:sz w:val="32"/>
+                          <w:szCs w:val="32"/>
+                        </w:rPr>
+                        <w:t xml:space="preserve">  </w:t>
+                      </w:r>
+                      <w:r>
+                        <w:rPr>
+                          <w:b/>
+                          <w:bCs/>
+                          <w:color w:val="FFFFFF" w:themeColor="background1"/>
+                          <w:sz w:val="32"/>
+                          <w:szCs w:val="32"/>
+                        </w:rPr>
+                        <w:t>Martin Grigorov</w:t>
+                      </w:r>
+                      <w:r>
+                        <w:rPr>
+                          <w:b/>
+                          <w:bCs/>
+                          <w:color w:val="FFFFFF" w:themeColor="background1"/>
+                          <w:sz w:val="32"/>
+                          <w:szCs w:val="32"/>
+                        </w:rPr>
+                        <w:t>(</w:t>
+                      </w:r>
+                      <w:r>
+                        <w:rPr>
+                          <w:b/>
+                          <w:bCs/>
+                          <w:color w:val="FFFFFF" w:themeColor="background1"/>
+                          <w:sz w:val="32"/>
+                          <w:szCs w:val="32"/>
+                        </w:rPr>
+                        <w:t>3476596</w:t>
+                      </w:r>
+                      <w:r>
+                        <w:rPr>
+                          <w:b/>
+                          <w:bCs/>
+                          <w:color w:val="FFFFFF" w:themeColor="background1"/>
+                          <w:sz w:val="32"/>
+                          <w:szCs w:val="32"/>
+                        </w:rPr>
+                        <w:t>)</w:t>
                       </w:r>
                     </w:p>
                     <w:p>
@@ -1218,22 +1716,12 @@
                           <w:sz w:val="40"/>
                           <w:szCs w:val="40"/>
                         </w:rPr>
-                        <w:t>Version : 0.</w:t>
-                      </w:r>
-                      <w:r>
-                        <w:rPr>
-                          <w:rStyle w:val="sowc"/>
-                          <w:b/>
-                          <w:color w:val="FFFFFF" w:themeColor="background1"/>
-                          <w:sz w:val="40"/>
-                          <w:szCs w:val="40"/>
-                        </w:rPr>
-                        <w:t>6</w:t>
+                        <w:t>Version : 0.6</w:t>
                       </w:r>
                     </w:p>
                   </w:txbxContent>
                 </v:textbox>
-                <w10:wrap anchory="page"/>
+                <w10:wrap anchorx="margin" anchory="page"/>
               </v:shape>
             </w:pict>
           </mc:Fallback>
@@ -1247,16 +1735,16 @@
         <mc:AlternateContent>
           <mc:Choice Requires="wpg">
             <w:drawing>
-              <wp:anchor distT="0" distB="0" distL="114300" distR="114300" simplePos="0" relativeHeight="251632640" behindDoc="1" locked="0" layoutInCell="1" allowOverlap="1" wp14:anchorId="4FDB817A" wp14:editId="2CAA61F3">
+              <wp:anchor distT="0" distB="0" distL="114300" distR="114300" simplePos="0" relativeHeight="251632640" behindDoc="1" locked="0" layoutInCell="1" allowOverlap="1" wp14:anchorId="4FDB817A" wp14:editId="655E46AB">
                 <wp:simplePos x="0" y="0"/>
                 <wp:positionH relativeFrom="column">
-                  <wp:posOffset>-798830</wp:posOffset>
+                  <wp:posOffset>-796291</wp:posOffset>
                 </wp:positionH>
                 <wp:positionV relativeFrom="paragraph">
-                  <wp:posOffset>1276985</wp:posOffset>
+                  <wp:posOffset>454025</wp:posOffset>
                 </wp:positionV>
-                <wp:extent cx="8028305" cy="3961130"/>
-                <wp:effectExtent l="0" t="0" r="0" b="1270"/>
+                <wp:extent cx="8028305" cy="4784090"/>
+                <wp:effectExtent l="0" t="0" r="0" b="0"/>
                 <wp:wrapNone/>
                 <wp:docPr id="16" name="Group 16"/>
                 <wp:cNvGraphicFramePr/>
@@ -1267,7 +1755,7 @@
                       <wpg:grpSpPr>
                         <a:xfrm rot="10800000">
                           <a:off x="0" y="0"/>
-                          <a:ext cx="8028305" cy="3961130"/>
+                          <a:ext cx="8028305" cy="4784090"/>
                           <a:chOff x="0" y="0"/>
                           <a:chExt cx="8028305" cy="3961130"/>
                         </a:xfrm>
@@ -1681,12 +2169,15 @@
                     </wpg:wgp>
                   </a:graphicData>
                 </a:graphic>
+                <wp14:sizeRelV relativeFrom="margin">
+                  <wp14:pctHeight>0</wp14:pctHeight>
+                </wp14:sizeRelV>
               </wp:anchor>
             </w:drawing>
           </mc:Choice>
           <mc:Fallback>
             <w:pict>
-              <v:group w14:anchorId="2AF66704" id="Group 16" o:spid="_x0000_s1026" style="position:absolute;margin-left:-62.9pt;margin-top:100.55pt;width:632.15pt;height:311.9pt;rotation:180;z-index:-251683840" coordsize="80283,39611" o:gfxdata="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">
+              <v:group w14:anchorId="10E97E19" id="Group 16" o:spid="_x0000_s1026" style="position:absolute;margin-left:-62.7pt;margin-top:35.75pt;width:632.15pt;height:376.7pt;rotation:180;z-index:-251683840;mso-height-relative:margin" coordsize="80283,39611" o:gfxdata="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">
                 <v:shape id="Freeform 10" o:spid="_x0000_s1027" style="position:absolute;width:80283;height:39611;visibility:visible;mso-wrap-style:square;v-text-anchor:top" coordsize="2529,1247" o:gfxdata="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" path="m2529,400c515,,515,,515,,,,,,,,,960,,960,,960v258,63,604,98,1033,31c1909,853,2359,1088,2529,1247r,-847xe" fillcolor="#666 [3206]" stroked="f">
                   <v:path arrowok="t" o:connecttype="custom" o:connectlocs="8028305,1270611;1634866,0;0,0;0,3049467;3279256,3147939;8028305,3961130;8028305,1270611" o:connectangles="0,0,0,0,0,0,0"/>
                 </v:shape>
@@ -3221,12 +3712,12 @@
           <w:color w:val="216DAF" w:themeColor="accent1"/>
         </w:rPr>
       </w:pPr>
-      <w:bookmarkStart w:id="1" w:name="_Toc4236521"/>
+      <w:bookmarkStart w:id="0" w:name="_Toc4236521"/>
       <w:r>
         <w:lastRenderedPageBreak/>
         <w:t>Agreements - made with the client</w:t>
       </w:r>
-      <w:bookmarkEnd w:id="1"/>
+      <w:bookmarkEnd w:id="0"/>
     </w:p>
     <w:p>
       <w:pPr>
@@ -3255,7 +3746,21 @@
         <w:rPr>
           <w:rFonts w:ascii="Arial" w:hAnsi="Arial" w:cs="Arial"/>
         </w:rPr>
-        <w:t xml:space="preserve">The team agreed to create a software solution to manage a event. This solution must use a database, a website and applications to manage the event. </w:t>
+        <w:t xml:space="preserve">The team agreed to create a software solution to manage </w:t>
+      </w:r>
+      <w:proofErr w:type="spellStart"/>
+      <w:r>
+        <w:rPr>
+          <w:rFonts w:ascii="Arial" w:hAnsi="Arial" w:cs="Arial"/>
+        </w:rPr>
+        <w:t>a</w:t>
+      </w:r>
+      <w:proofErr w:type="spellEnd"/>
+      <w:r>
+        <w:rPr>
+          <w:rFonts w:ascii="Arial" w:hAnsi="Arial" w:cs="Arial"/>
+        </w:rPr>
+        <w:t xml:space="preserve"> event. This solution must use a database, a website and applications to manage the event. </w:t>
       </w:r>
     </w:p>
     <w:p>
@@ -3620,11 +4125,38 @@
       <w:pPr>
         <w:pStyle w:val="Heading1"/>
       </w:pPr>
-      <w:bookmarkStart w:id="2" w:name="_Toc4236522"/>
+      <w:bookmarkStart w:id="1" w:name="_Toc4236522"/>
       <w:r>
         <w:lastRenderedPageBreak/>
         <w:t>Processes</w:t>
       </w:r>
+      <w:bookmarkEnd w:id="1"/>
+    </w:p>
+    <w:p>
+      <w:pPr>
+        <w:rPr>
+          <w:lang w:val="en-GB"/>
+        </w:rPr>
+      </w:pPr>
+    </w:p>
+    <w:p>
+      <w:pPr>
+        <w:pStyle w:val="Heading2"/>
+        <w:rPr>
+          <w:rFonts w:ascii="Arial" w:hAnsi="Arial" w:cs="Arial"/>
+          <w:color w:val="auto"/>
+          <w:lang w:val="en-GB"/>
+        </w:rPr>
+      </w:pPr>
+      <w:bookmarkStart w:id="2" w:name="_Toc4236523"/>
+      <w:r>
+        <w:rPr>
+          <w:rFonts w:ascii="Arial" w:hAnsi="Arial" w:cs="Arial"/>
+          <w:color w:val="auto"/>
+          <w:lang w:val="en-GB"/>
+        </w:rPr>
+        <w:t>Use cases website</w:t>
+      </w:r>
       <w:bookmarkEnd w:id="2"/>
     </w:p>
     <w:p>
@@ -3636,33 +4168,6 @@
     </w:p>
     <w:p>
       <w:pPr>
-        <w:pStyle w:val="Heading2"/>
-        <w:rPr>
-          <w:rFonts w:ascii="Arial" w:hAnsi="Arial" w:cs="Arial"/>
-          <w:color w:val="auto"/>
-          <w:lang w:val="en-GB"/>
-        </w:rPr>
-      </w:pPr>
-      <w:bookmarkStart w:id="3" w:name="_Toc4236523"/>
-      <w:r>
-        <w:rPr>
-          <w:rFonts w:ascii="Arial" w:hAnsi="Arial" w:cs="Arial"/>
-          <w:color w:val="auto"/>
-          <w:lang w:val="en-GB"/>
-        </w:rPr>
-        <w:t>Use cases website</w:t>
-      </w:r>
-      <w:bookmarkEnd w:id="3"/>
-    </w:p>
-    <w:p>
-      <w:pPr>
-        <w:rPr>
-          <w:lang w:val="en-GB"/>
-        </w:rPr>
-      </w:pPr>
-    </w:p>
-    <w:p>
-      <w:pPr>
         <w:rPr>
           <w:rFonts w:ascii="Arial" w:hAnsi="Arial" w:cs="Arial"/>
           <w:bCs/>
@@ -3741,7 +4246,25 @@
           <w:bCs/>
           <w:kern w:val="32"/>
         </w:rPr>
-        <w:t xml:space="preserve">The user creates a account by opening the website and going to the register page then providing their </w:t>
+        <w:t xml:space="preserve">The user creates </w:t>
+      </w:r>
+      <w:proofErr w:type="spellStart"/>
+      <w:r>
+        <w:rPr>
+          <w:rFonts w:ascii="Arial" w:hAnsi="Arial" w:cs="Arial"/>
+          <w:bCs/>
+          <w:kern w:val="32"/>
+        </w:rPr>
+        <w:t>a</w:t>
+      </w:r>
+      <w:proofErr w:type="spellEnd"/>
+      <w:r>
+        <w:rPr>
+          <w:rFonts w:ascii="Arial" w:hAnsi="Arial" w:cs="Arial"/>
+          <w:bCs/>
+          <w:kern w:val="32"/>
+        </w:rPr>
+        <w:t xml:space="preserve"> account by opening the website and going to the register page then providing their </w:t>
       </w:r>
       <w:r>
         <w:rPr>
@@ -4372,7 +4895,27 @@
           <w:kern w:val="32"/>
           <w:lang w:val="en-GB"/>
         </w:rPr>
-        <w:t>User Created a account</w:t>
+        <w:t xml:space="preserve">User Created </w:t>
+      </w:r>
+      <w:proofErr w:type="spellStart"/>
+      <w:r>
+        <w:rPr>
+          <w:rFonts w:ascii="Arial" w:hAnsi="Arial" w:cs="Arial"/>
+          <w:bCs/>
+          <w:kern w:val="32"/>
+          <w:lang w:val="en-GB"/>
+        </w:rPr>
+        <w:t>a</w:t>
+      </w:r>
+      <w:proofErr w:type="spellEnd"/>
+      <w:r>
+        <w:rPr>
+          <w:rFonts w:ascii="Arial" w:hAnsi="Arial" w:cs="Arial"/>
+          <w:bCs/>
+          <w:kern w:val="32"/>
+          <w:lang w:val="en-GB"/>
+        </w:rPr>
+        <w:t xml:space="preserve"> account</w:t>
       </w:r>
       <w:r>
         <w:rPr>
@@ -5729,8 +6272,19 @@
           <w:kern w:val="32"/>
           <w:lang w:val="en-GB"/>
         </w:rPr>
-        <w:t xml:space="preserve"> a</w:t>
-      </w:r>
+        <w:t xml:space="preserve"> </w:t>
+      </w:r>
+      <w:proofErr w:type="spellStart"/>
+      <w:r>
+        <w:rPr>
+          <w:rFonts w:ascii="Arial" w:hAnsi="Arial" w:cs="Arial"/>
+          <w:bCs/>
+          <w:kern w:val="32"/>
+          <w:lang w:val="en-GB"/>
+        </w:rPr>
+        <w:t>a</w:t>
+      </w:r>
+      <w:proofErr w:type="spellEnd"/>
       <w:r>
         <w:rPr>
           <w:rFonts w:ascii="Arial" w:hAnsi="Arial" w:cs="Arial"/>
@@ -6656,7 +7210,7 @@
           <w:lang w:val="en-GB"/>
         </w:rPr>
       </w:pPr>
-      <w:bookmarkStart w:id="4" w:name="_Toc4236524"/>
+      <w:bookmarkStart w:id="3" w:name="_Toc4236524"/>
       <w:r>
         <w:rPr>
           <w:rFonts w:ascii="Arial" w:hAnsi="Arial" w:cs="Arial"/>
@@ -6682,7 +7236,7 @@
         </w:rPr>
         <w:t>website</w:t>
       </w:r>
-      <w:bookmarkEnd w:id="4"/>
+      <w:bookmarkEnd w:id="3"/>
     </w:p>
     <w:p>
       <w:pPr>
@@ -6810,7 +7364,7 @@
           <w:lang w:val="en-GB"/>
         </w:rPr>
       </w:pPr>
-      <w:bookmarkStart w:id="5" w:name="_Toc4236525"/>
+      <w:bookmarkStart w:id="4" w:name="_Toc4236525"/>
       <w:r>
         <w:rPr>
           <w:rFonts w:ascii="Arial" w:hAnsi="Arial" w:cs="Arial"/>
@@ -6819,7 +7373,7 @@
         </w:rPr>
         <w:t>Use cases for applications</w:t>
       </w:r>
-      <w:bookmarkEnd w:id="5"/>
+      <w:bookmarkEnd w:id="4"/>
     </w:p>
     <w:p>
       <w:pPr>
@@ -9251,7 +9805,7 @@
         </w:rPr>
         <w:t xml:space="preserve">The user scans the </w:t>
       </w:r>
-      <w:bookmarkStart w:id="6" w:name="_Hlk4185777"/>
+      <w:bookmarkStart w:id="5" w:name="_Hlk4185777"/>
       <w:r>
         <w:rPr>
           <w:rFonts w:ascii="Arial" w:hAnsi="Arial" w:cs="Arial"/>
@@ -9268,7 +9822,7 @@
         </w:rPr>
         <w:t xml:space="preserve"> </w:t>
       </w:r>
-      <w:bookmarkEnd w:id="6"/>
+      <w:bookmarkEnd w:id="5"/>
       <w:r>
         <w:rPr>
           <w:rFonts w:ascii="Arial" w:hAnsi="Arial" w:cs="Arial"/>
@@ -9568,7 +10122,27 @@
           <w:kern w:val="32"/>
           <w:lang w:val="en-GB"/>
         </w:rPr>
-        <w:t xml:space="preserve">3.a The </w:t>
+        <w:t>3.</w:t>
+      </w:r>
+      <w:proofErr w:type="spellStart"/>
+      <w:r>
+        <w:rPr>
+          <w:rFonts w:ascii="Arial" w:hAnsi="Arial" w:cs="Arial"/>
+          <w:bCs/>
+          <w:kern w:val="32"/>
+          <w:lang w:val="en-GB"/>
+        </w:rPr>
+        <w:t>a</w:t>
+      </w:r>
+      <w:proofErr w:type="spellEnd"/>
+      <w:r>
+        <w:rPr>
+          <w:rFonts w:ascii="Arial" w:hAnsi="Arial" w:cs="Arial"/>
+          <w:bCs/>
+          <w:kern w:val="32"/>
+          <w:lang w:val="en-GB"/>
+        </w:rPr>
+        <w:t xml:space="preserve"> The </w:t>
       </w:r>
       <w:r>
         <w:rPr>
@@ -12990,7 +13564,7 @@
           <w:lang w:val="en-GB"/>
         </w:rPr>
       </w:pPr>
-      <w:bookmarkStart w:id="7" w:name="_Toc4236526"/>
+      <w:bookmarkStart w:id="6" w:name="_Toc4236526"/>
       <w:r>
         <w:rPr>
           <w:rFonts w:ascii="Arial" w:hAnsi="Arial" w:cs="Arial"/>
@@ -13023,7 +13597,7 @@
         </w:rPr>
         <w:t>s</w:t>
       </w:r>
-      <w:bookmarkEnd w:id="7"/>
+      <w:bookmarkEnd w:id="6"/>
     </w:p>
     <w:p>
       <w:pPr>
@@ -13174,39 +13748,39 @@
       <w:pPr>
         <w:pStyle w:val="Heading1"/>
       </w:pPr>
-      <w:bookmarkStart w:id="8" w:name="_Toc4236527"/>
+      <w:bookmarkStart w:id="7" w:name="_Toc4236527"/>
       <w:r>
         <w:t>Functional requirements</w:t>
       </w:r>
+      <w:bookmarkEnd w:id="7"/>
+    </w:p>
+    <w:p>
+      <w:pPr>
+        <w:rPr>
+          <w:rFonts w:ascii="Arial" w:hAnsi="Arial" w:cs="Arial"/>
+          <w:b/>
+          <w:bCs/>
+          <w:kern w:val="32"/>
+        </w:rPr>
+      </w:pPr>
+    </w:p>
+    <w:p>
+      <w:pPr>
+        <w:pStyle w:val="Heading2"/>
+        <w:rPr>
+          <w:rFonts w:ascii="Arial" w:hAnsi="Arial" w:cs="Arial"/>
+          <w:lang w:val="en-GB" w:eastAsia="en-US"/>
+        </w:rPr>
+      </w:pPr>
+      <w:bookmarkStart w:id="8" w:name="_Toc4236528"/>
+      <w:r>
+        <w:rPr>
+          <w:rFonts w:ascii="Arial" w:hAnsi="Arial" w:cs="Arial"/>
+          <w:lang w:val="en-GB"/>
+        </w:rPr>
+        <w:t>Website</w:t>
+      </w:r>
       <w:bookmarkEnd w:id="8"/>
-    </w:p>
-    <w:p>
-      <w:pPr>
-        <w:rPr>
-          <w:rFonts w:ascii="Arial" w:hAnsi="Arial" w:cs="Arial"/>
-          <w:b/>
-          <w:bCs/>
-          <w:kern w:val="32"/>
-        </w:rPr>
-      </w:pPr>
-    </w:p>
-    <w:p>
-      <w:pPr>
-        <w:pStyle w:val="Heading2"/>
-        <w:rPr>
-          <w:rFonts w:ascii="Arial" w:hAnsi="Arial" w:cs="Arial"/>
-          <w:lang w:val="en-GB" w:eastAsia="en-US"/>
-        </w:rPr>
-      </w:pPr>
-      <w:bookmarkStart w:id="9" w:name="_Toc4236528"/>
-      <w:r>
-        <w:rPr>
-          <w:rFonts w:ascii="Arial" w:hAnsi="Arial" w:cs="Arial"/>
-          <w:lang w:val="en-GB"/>
-        </w:rPr>
-        <w:t>Website</w:t>
-      </w:r>
-      <w:bookmarkEnd w:id="9"/>
     </w:p>
     <w:p>
       <w:pPr>
@@ -13543,6 +14117,27 @@
           <w:rFonts w:ascii="Arial" w:hAnsi="Arial" w:cs="Arial"/>
           <w:lang w:val="en-GB"/>
         </w:rPr>
+        <w:t>Purchase items on website</w:t>
+      </w:r>
+    </w:p>
+    <w:p>
+      <w:pPr>
+        <w:pStyle w:val="ListParagraph"/>
+        <w:numPr>
+          <w:ilvl w:val="0"/>
+          <w:numId w:val="31"/>
+        </w:numPr>
+        <w:spacing w:after="160" w:line="256" w:lineRule="auto"/>
+        <w:rPr>
+          <w:rFonts w:ascii="Arial" w:hAnsi="Arial" w:cs="Arial"/>
+          <w:lang w:val="en-GB"/>
+        </w:rPr>
+      </w:pPr>
+      <w:r>
+        <w:rPr>
+          <w:rFonts w:ascii="Arial" w:hAnsi="Arial" w:cs="Arial"/>
+          <w:lang w:val="en-GB"/>
+        </w:rPr>
         <w:t>Support mobile devices</w:t>
       </w:r>
     </w:p>
@@ -13561,14 +14156,14 @@
           <w:rFonts w:ascii="Arial" w:hAnsi="Arial" w:cs="Arial"/>
         </w:rPr>
       </w:pPr>
-      <w:bookmarkStart w:id="10" w:name="_Toc4236529"/>
+      <w:bookmarkStart w:id="9" w:name="_Toc4236529"/>
       <w:r>
         <w:rPr>
           <w:rFonts w:ascii="Arial" w:hAnsi="Arial" w:cs="Arial"/>
         </w:rPr>
         <w:t>Applications</w:t>
       </w:r>
-      <w:bookmarkEnd w:id="10"/>
+      <w:bookmarkEnd w:id="9"/>
     </w:p>
     <w:p>
       <w:pPr>
@@ -13907,6 +14502,7 @@
           <w:rFonts w:ascii="Arial" w:hAnsi="Arial" w:cs="Arial"/>
           <w:lang w:val="en-GB"/>
         </w:rPr>
+        <w:lastRenderedPageBreak/>
         <w:t xml:space="preserve">Show status of the </w:t>
       </w:r>
       <w:r>
@@ -13936,7 +14532,6 @@
           <w:rFonts w:ascii="Arial" w:hAnsi="Arial" w:cs="Arial"/>
           <w:lang w:val="en-GB"/>
         </w:rPr>
-        <w:lastRenderedPageBreak/>
         <w:t>Convert the information in transaction-log-file to database</w:t>
       </w:r>
     </w:p>
@@ -14289,7 +14884,7 @@
           <w:rFonts w:ascii="Arial" w:hAnsi="Arial" w:cs="Arial"/>
           <w:lang w:val="en-GB"/>
         </w:rPr>
-        <w:t xml:space="preserve"> of a particular employee </w:t>
+        <w:t xml:space="preserve"> of a particular employee</w:t>
       </w:r>
     </w:p>
     <w:p>
@@ -14310,14 +14905,16 @@
           <w:rFonts w:ascii="Arial" w:hAnsi="Arial" w:cs="Arial"/>
           <w:lang w:val="en-GB"/>
         </w:rPr>
-        <w:t xml:space="preserve">Be able to </w:t>
-      </w:r>
-      <w:r>
-        <w:rPr>
-          <w:rFonts w:ascii="Arial" w:hAnsi="Arial" w:cs="Arial"/>
-          <w:lang w:val="en-GB"/>
-        </w:rPr>
-        <w:t>refund items bought at the shops</w:t>
+        <w:t>Allow shop workers to see stock of items</w:t>
+      </w:r>
+      <w:bookmarkStart w:id="10" w:name="_GoBack"/>
+      <w:bookmarkEnd w:id="10"/>
+      <w:r>
+        <w:rPr>
+          <w:rFonts w:ascii="Arial" w:hAnsi="Arial" w:cs="Arial"/>
+          <w:lang w:val="en-GB"/>
+        </w:rPr>
+        <w:t xml:space="preserve"> </w:t>
       </w:r>
     </w:p>
     <w:p>
@@ -14338,44 +14935,14 @@
           <w:rFonts w:ascii="Arial" w:hAnsi="Arial" w:cs="Arial"/>
           <w:lang w:val="en-GB"/>
         </w:rPr>
-        <w:t xml:space="preserve">Calculate how much money should be returned when buying </w:t>
-      </w:r>
-      <w:r>
-        <w:rPr>
-          <w:rFonts w:ascii="Arial" w:hAnsi="Arial" w:cs="Arial"/>
-          <w:lang w:val="en-GB"/>
-        </w:rPr>
-        <w:t xml:space="preserve">a </w:t>
-      </w:r>
-      <w:r>
-        <w:rPr>
-          <w:rFonts w:ascii="Arial" w:hAnsi="Arial" w:cs="Arial"/>
-          <w:noProof/>
-          <w:lang w:val="en-GB"/>
-        </w:rPr>
-        <w:t>ticket</w:t>
-      </w:r>
-      <w:r>
-        <w:rPr>
-          <w:rFonts w:ascii="Arial" w:hAnsi="Arial" w:cs="Arial"/>
-          <w:lang w:val="en-GB"/>
-        </w:rPr>
-        <w:t xml:space="preserve"> at </w:t>
-      </w:r>
-      <w:r>
-        <w:rPr>
-          <w:rFonts w:ascii="Arial" w:hAnsi="Arial" w:cs="Arial"/>
-          <w:lang w:val="en-GB"/>
-        </w:rPr>
-        <w:t xml:space="preserve">the </w:t>
-      </w:r>
-      <w:r>
-        <w:rPr>
-          <w:rFonts w:ascii="Arial" w:hAnsi="Arial" w:cs="Arial"/>
-          <w:noProof/>
-          <w:lang w:val="en-GB"/>
-        </w:rPr>
-        <w:t>entrance</w:t>
+        <w:t xml:space="preserve">Be able to </w:t>
+      </w:r>
+      <w:r>
+        <w:rPr>
+          <w:rFonts w:ascii="Arial" w:hAnsi="Arial" w:cs="Arial"/>
+          <w:lang w:val="en-GB"/>
+        </w:rPr>
+        <w:t>refund items bought at the shops</w:t>
       </w:r>
     </w:p>
     <w:p>
@@ -14396,6 +14963,64 @@
           <w:rFonts w:ascii="Arial" w:hAnsi="Arial" w:cs="Arial"/>
           <w:lang w:val="en-GB"/>
         </w:rPr>
+        <w:t xml:space="preserve">Calculate how much money should be returned when buying </w:t>
+      </w:r>
+      <w:r>
+        <w:rPr>
+          <w:rFonts w:ascii="Arial" w:hAnsi="Arial" w:cs="Arial"/>
+          <w:lang w:val="en-GB"/>
+        </w:rPr>
+        <w:t xml:space="preserve">a </w:t>
+      </w:r>
+      <w:r>
+        <w:rPr>
+          <w:rFonts w:ascii="Arial" w:hAnsi="Arial" w:cs="Arial"/>
+          <w:noProof/>
+          <w:lang w:val="en-GB"/>
+        </w:rPr>
+        <w:t>ticket</w:t>
+      </w:r>
+      <w:r>
+        <w:rPr>
+          <w:rFonts w:ascii="Arial" w:hAnsi="Arial" w:cs="Arial"/>
+          <w:lang w:val="en-GB"/>
+        </w:rPr>
+        <w:t xml:space="preserve"> at </w:t>
+      </w:r>
+      <w:r>
+        <w:rPr>
+          <w:rFonts w:ascii="Arial" w:hAnsi="Arial" w:cs="Arial"/>
+          <w:lang w:val="en-GB"/>
+        </w:rPr>
+        <w:t xml:space="preserve">the </w:t>
+      </w:r>
+      <w:r>
+        <w:rPr>
+          <w:rFonts w:ascii="Arial" w:hAnsi="Arial" w:cs="Arial"/>
+          <w:noProof/>
+          <w:lang w:val="en-GB"/>
+        </w:rPr>
+        <w:t>entrance</w:t>
+      </w:r>
+    </w:p>
+    <w:p>
+      <w:pPr>
+        <w:pStyle w:val="ListParagraph"/>
+        <w:numPr>
+          <w:ilvl w:val="0"/>
+          <w:numId w:val="33"/>
+        </w:numPr>
+        <w:spacing w:after="160" w:line="256" w:lineRule="auto"/>
+        <w:rPr>
+          <w:rFonts w:ascii="Arial" w:hAnsi="Arial" w:cs="Arial"/>
+          <w:lang w:val="en-GB"/>
+        </w:rPr>
+      </w:pPr>
+      <w:r>
+        <w:rPr>
+          <w:rFonts w:ascii="Arial" w:hAnsi="Arial" w:cs="Arial"/>
+          <w:lang w:val="en-GB"/>
+        </w:rPr>
         <w:t>Be able to add notes to food or beverages such as “no pickles</w:t>
       </w:r>
       <w:r>
@@ -14689,7 +15314,6 @@
       </w:pPr>
       <w:bookmarkStart w:id="11" w:name="_Toc4236530"/>
       <w:r>
-        <w:lastRenderedPageBreak/>
         <w:t>Graphical</w:t>
       </w:r>
       <w:r>
@@ -17900,7 +18524,7 @@
                                   <pic:cNvPicPr/>
                                 </pic:nvPicPr>
                                 <pic:blipFill>
-                                  <a:blip r:embed="rId1">
+                                  <a:blip r:embed="rId3">
                                     <a:duotone>
                                       <a:schemeClr val="accent1">
                                         <a:shade val="45000"/>
@@ -17911,7 +18535,7 @@
                                     <a:extLst>
                                       <a:ext uri="{BEBA8EAE-BF5A-486C-A8C5-ECC9F3942E4B}">
                                         <a14:imgProps xmlns:a14="http://schemas.microsoft.com/office/drawing/2010/main">
-                                          <a14:imgLayer r:embed="rId2">
+                                          <a14:imgLayer r:embed="rId4">
                                             <a14:imgEffect>
                                               <a14:artisticGlowEdges/>
                                             </a14:imgEffect>
@@ -22798,7 +23422,7 @@
     </w:rPrDefault>
     <w:pPrDefault/>
   </w:docDefaults>
-  <w:latentStyles w:defLockedState="0" w:defUIPriority="0" w:defSemiHidden="0" w:defUnhideWhenUsed="0" w:defQFormat="0" w:count="375">
+  <w:latentStyles w:defLockedState="0" w:defUIPriority="0" w:defSemiHidden="0" w:defUnhideWhenUsed="0" w:defQFormat="0" w:count="376">
     <w:lsdException w:name="Normal" w:qFormat="1"/>
     <w:lsdException w:name="heading 1" w:qFormat="1"/>
     <w:lsdException w:name="heading 2" w:semiHidden="1" w:unhideWhenUsed="1" w:qFormat="1"/>
@@ -22897,7 +23521,6 @@
     <w:lsdException w:name="HTML Sample" w:semiHidden="1" w:unhideWhenUsed="1"/>
     <w:lsdException w:name="HTML Typewriter" w:semiHidden="1" w:unhideWhenUsed="1"/>
     <w:lsdException w:name="HTML Variable" w:semiHidden="1" w:unhideWhenUsed="1"/>
-    <w:lsdException w:name="Normal Table" w:semiHidden="1" w:unhideWhenUsed="1"/>
     <w:lsdException w:name="annotation subject" w:semiHidden="1" w:unhideWhenUsed="1"/>
     <w:lsdException w:name="No List" w:semiHidden="1" w:unhideWhenUsed="1"/>
     <w:lsdException w:name="Outline List 1" w:semiHidden="1" w:unhideWhenUsed="1"/>
@@ -22944,9 +23567,7 @@
     <w:lsdException w:name="Table Subtle 2" w:semiHidden="1" w:unhideWhenUsed="1"/>
     <w:lsdException w:name="Table Web 1" w:semiHidden="1" w:unhideWhenUsed="1"/>
     <w:lsdException w:name="Table Web 2" w:semiHidden="1" w:unhideWhenUsed="1"/>
-    <w:lsdException w:name="Table Web 3" w:semiHidden="1" w:unhideWhenUsed="1"/>
     <w:lsdException w:name="Balloon Text" w:semiHidden="1" w:unhideWhenUsed="1"/>
-    <w:lsdException w:name="Table Theme" w:semiHidden="1" w:unhideWhenUsed="1"/>
     <w:lsdException w:name="Placeholder Text" w:semiHidden="1" w:uiPriority="99"/>
     <w:lsdException w:name="No Spacing" w:uiPriority="1" w:qFormat="1"/>
     <w:lsdException w:name="Light Shading" w:uiPriority="60"/>
@@ -23166,6 +23787,7 @@
     <w:lsdException w:name="Smart Hyperlink" w:semiHidden="1" w:uiPriority="99" w:unhideWhenUsed="1"/>
     <w:lsdException w:name="Hashtag" w:semiHidden="1" w:uiPriority="99" w:unhideWhenUsed="1"/>
     <w:lsdException w:name="Unresolved Mention" w:semiHidden="1" w:uiPriority="99" w:unhideWhenUsed="1"/>
+    <w:lsdException w:name="Smart Link" w:semiHidden="1" w:uiPriority="99" w:unhideWhenUsed="1"/>
   </w:latentStyles>
   <w:style w:type="paragraph" w:default="1" w:styleId="Normal">
     <w:name w:val="Normal"/>
@@ -24563,7 +25185,7 @@
 </file>
 
 <file path=customXml/itemProps1.xml><?xml version="1.0" encoding="utf-8"?>
-<ds:datastoreItem xmlns:ds="http://schemas.openxmlformats.org/officeDocument/2006/customXml" ds:itemID="{3EE14CE1-6BB8-4E9B-BD07-4A52C6A5A10D}">
+<ds:datastoreItem xmlns:ds="http://schemas.openxmlformats.org/officeDocument/2006/customXml" ds:itemID="{F6E1A584-B604-4C6E-82EB-E817255ABCCE}">
   <ds:schemaRefs>
     <ds:schemaRef ds:uri="http://schemas.openxmlformats.org/officeDocument/2006/bibliography"/>
   </ds:schemaRefs>

</xml_diff>